<commit_message>
IOCM changes post review
</commit_message>
<xml_diff>
--- a/Documentation/IOCM/IOCM.docx
+++ b/Documentation/IOCM/IOCM.docx
@@ -11,6 +11,8 @@
         </w:docPartObj>
       </w:sdtPr>
       <w:sdtContent>
+        <w:bookmarkStart w:id="0" w:name="_GoBack" w:displacedByCustomXml="prev"/>
+        <w:bookmarkEnd w:id="0" w:displacedByCustomXml="prev"/>
         <w:p>
           <w:r>
             <w:rPr>
@@ -786,7 +788,7 @@
                                         <w:sz w:val="32"/>
                                         <w:szCs w:val="32"/>
                                       </w:rPr>
-                                      <w:t>ITC309 – Assessment Item 2</w:t>
+                                      <w:t>ITC309 – IOCM        Assessment 2</w:t>
                                     </w:r>
                                   </w:p>
                                 </w:sdtContent>
@@ -888,7 +890,7 @@
                                   <w:sz w:val="32"/>
                                   <w:szCs w:val="32"/>
                                 </w:rPr>
-                                <w:t>ITC309 – Assessment Item 2</w:t>
+                                <w:t>ITC309 – IOCM        Assessment 2</w:t>
                               </w:r>
                             </w:p>
                           </w:sdtContent>
@@ -913,6 +915,13 @@
     </w:p>
     <w:sdt>
       <w:sdtPr>
+        <w:rPr>
+          <w:rFonts w:asciiTheme="minorHAnsi" w:eastAsiaTheme="minorHAnsi" w:hAnsiTheme="minorHAnsi" w:cstheme="minorBidi"/>
+          <w:color w:val="auto"/>
+          <w:sz w:val="22"/>
+          <w:szCs w:val="22"/>
+          <w:lang w:val="en-AU"/>
+        </w:rPr>
         <w:id w:val="1625818199"/>
         <w:docPartObj>
           <w:docPartGallery w:val="Table of Contents"/>
@@ -921,14 +930,9 @@
       </w:sdtPr>
       <w:sdtEndPr>
         <w:rPr>
-          <w:rFonts w:asciiTheme="minorHAnsi" w:eastAsiaTheme="minorHAnsi" w:hAnsiTheme="minorHAnsi" w:cstheme="minorBidi"/>
           <w:b/>
           <w:bCs/>
           <w:noProof/>
-          <w:color w:val="auto"/>
-          <w:sz w:val="22"/>
-          <w:szCs w:val="22"/>
-          <w:lang w:val="en-AU"/>
         </w:rPr>
       </w:sdtEndPr>
       <w:sdtContent>
@@ -976,7 +980,7 @@
             </w:rPr>
             <w:fldChar w:fldCharType="separate"/>
           </w:r>
-          <w:hyperlink w:anchor="_Toc524467547" w:history="1">
+          <w:hyperlink w:anchor="_Toc524543573" w:history="1">
             <w:r>
               <w:rPr>
                 <w:rStyle w:val="Hyperlink"/>
@@ -1003,7 +1007,7 @@
                 <w:noProof/>
                 <w:webHidden/>
               </w:rPr>
-              <w:instrText xml:space="preserve"> PAGEREF _Toc524467547 \h </w:instrText>
+              <w:instrText xml:space="preserve"> PAGEREF _Toc524543573 \h </w:instrText>
             </w:r>
             <w:r>
               <w:rPr>
@@ -1046,7 +1050,7 @@
               <w:lang w:eastAsia="en-AU"/>
             </w:rPr>
           </w:pPr>
-          <w:hyperlink w:anchor="_Toc524467548" w:history="1">
+          <w:hyperlink w:anchor="_Toc524543574" w:history="1">
             <w:r>
               <w:rPr>
                 <w:rStyle w:val="Hyperlink"/>
@@ -1073,7 +1077,7 @@
                 <w:noProof/>
                 <w:webHidden/>
               </w:rPr>
-              <w:instrText xml:space="preserve"> PAGEREF _Toc524467548 \h </w:instrText>
+              <w:instrText xml:space="preserve"> PAGEREF _Toc524543574 \h </w:instrText>
             </w:r>
             <w:r>
               <w:rPr>
@@ -1116,7 +1120,7 @@
               <w:lang w:eastAsia="en-AU"/>
             </w:rPr>
           </w:pPr>
-          <w:hyperlink w:anchor="_Toc524467549" w:history="1">
+          <w:hyperlink w:anchor="_Toc524543575" w:history="1">
             <w:r>
               <w:rPr>
                 <w:rStyle w:val="Hyperlink"/>
@@ -1143,7 +1147,7 @@
                 <w:noProof/>
                 <w:webHidden/>
               </w:rPr>
-              <w:instrText xml:space="preserve"> PAGEREF _Toc524467549 \h </w:instrText>
+              <w:instrText xml:space="preserve"> PAGEREF _Toc524543575 \h </w:instrText>
             </w:r>
             <w:r>
               <w:rPr>
@@ -1186,7 +1190,7 @@
               <w:lang w:eastAsia="en-AU"/>
             </w:rPr>
           </w:pPr>
-          <w:hyperlink w:anchor="_Toc524467550" w:history="1">
+          <w:hyperlink w:anchor="_Toc524543576" w:history="1">
             <w:r>
               <w:rPr>
                 <w:rStyle w:val="Hyperlink"/>
@@ -1213,7 +1217,7 @@
                 <w:noProof/>
                 <w:webHidden/>
               </w:rPr>
-              <w:instrText xml:space="preserve"> PAGEREF _Toc524467550 \h </w:instrText>
+              <w:instrText xml:space="preserve"> PAGEREF _Toc524543576 \h </w:instrText>
             </w:r>
             <w:r>
               <w:rPr>
@@ -1256,7 +1260,7 @@
               <w:lang w:eastAsia="en-AU"/>
             </w:rPr>
           </w:pPr>
-          <w:hyperlink w:anchor="_Toc524467551" w:history="1">
+          <w:hyperlink w:anchor="_Toc524543577" w:history="1">
             <w:r>
               <w:rPr>
                 <w:rStyle w:val="Hyperlink"/>
@@ -1283,7 +1287,7 @@
                 <w:noProof/>
                 <w:webHidden/>
               </w:rPr>
-              <w:instrText xml:space="preserve"> PAGEREF _Toc524467551 \h </w:instrText>
+              <w:instrText xml:space="preserve"> PAGEREF _Toc524543577 \h </w:instrText>
             </w:r>
             <w:r>
               <w:rPr>
@@ -1326,7 +1330,7 @@
               <w:lang w:eastAsia="en-AU"/>
             </w:rPr>
           </w:pPr>
-          <w:hyperlink w:anchor="_Toc524467552" w:history="1">
+          <w:hyperlink w:anchor="_Toc524543578" w:history="1">
             <w:r>
               <w:rPr>
                 <w:rStyle w:val="Hyperlink"/>
@@ -1353,7 +1357,7 @@
                 <w:noProof/>
                 <w:webHidden/>
               </w:rPr>
-              <w:instrText xml:space="preserve"> PAGEREF _Toc524467552 \h </w:instrText>
+              <w:instrText xml:space="preserve"> PAGEREF _Toc524543578 \h </w:instrText>
             </w:r>
             <w:r>
               <w:rPr>
@@ -1396,7 +1400,7 @@
               <w:lang w:eastAsia="en-AU"/>
             </w:rPr>
           </w:pPr>
-          <w:hyperlink w:anchor="_Toc524467553" w:history="1">
+          <w:hyperlink w:anchor="_Toc524543579" w:history="1">
             <w:r>
               <w:rPr>
                 <w:rStyle w:val="Hyperlink"/>
@@ -1423,7 +1427,7 @@
                 <w:noProof/>
                 <w:webHidden/>
               </w:rPr>
-              <w:instrText xml:space="preserve"> PAGEREF _Toc524467553 \h </w:instrText>
+              <w:instrText xml:space="preserve"> PAGEREF _Toc524543579 \h </w:instrText>
             </w:r>
             <w:r>
               <w:rPr>
@@ -1466,7 +1470,7 @@
               <w:lang w:eastAsia="en-AU"/>
             </w:rPr>
           </w:pPr>
-          <w:hyperlink w:anchor="_Toc524467554" w:history="1">
+          <w:hyperlink w:anchor="_Toc524543580" w:history="1">
             <w:r>
               <w:rPr>
                 <w:rStyle w:val="Hyperlink"/>
@@ -1493,7 +1497,7 @@
                 <w:noProof/>
                 <w:webHidden/>
               </w:rPr>
-              <w:instrText xml:space="preserve"> PAGEREF _Toc524467554 \h </w:instrText>
+              <w:instrText xml:space="preserve"> PAGEREF _Toc524543580 \h </w:instrText>
             </w:r>
             <w:r>
               <w:rPr>
@@ -1536,7 +1540,7 @@
               <w:lang w:eastAsia="en-AU"/>
             </w:rPr>
           </w:pPr>
-          <w:hyperlink w:anchor="_Toc524467555" w:history="1">
+          <w:hyperlink w:anchor="_Toc524543581" w:history="1">
             <w:r>
               <w:rPr>
                 <w:rStyle w:val="Hyperlink"/>
@@ -1563,7 +1567,7 @@
                 <w:noProof/>
                 <w:webHidden/>
               </w:rPr>
-              <w:instrText xml:space="preserve"> PAGEREF _Toc524467555 \h </w:instrText>
+              <w:instrText xml:space="preserve"> PAGEREF _Toc524543581 \h </w:instrText>
             </w:r>
             <w:r>
               <w:rPr>
@@ -1606,7 +1610,7 @@
               <w:lang w:eastAsia="en-AU"/>
             </w:rPr>
           </w:pPr>
-          <w:hyperlink w:anchor="_Toc524467556" w:history="1">
+          <w:hyperlink w:anchor="_Toc524543582" w:history="1">
             <w:r>
               <w:rPr>
                 <w:rStyle w:val="Hyperlink"/>
@@ -1633,7 +1637,7 @@
                 <w:noProof/>
                 <w:webHidden/>
               </w:rPr>
-              <w:instrText xml:space="preserve"> PAGEREF _Toc524467556 \h </w:instrText>
+              <w:instrText xml:space="preserve"> PAGEREF _Toc524543582 \h </w:instrText>
             </w:r>
             <w:r>
               <w:rPr>
@@ -1676,7 +1680,7 @@
               <w:lang w:eastAsia="en-AU"/>
             </w:rPr>
           </w:pPr>
-          <w:hyperlink w:anchor="_Toc524467557" w:history="1">
+          <w:hyperlink w:anchor="_Toc524543583" w:history="1">
             <w:r>
               <w:rPr>
                 <w:rStyle w:val="Hyperlink"/>
@@ -1703,7 +1707,7 @@
                 <w:noProof/>
                 <w:webHidden/>
               </w:rPr>
-              <w:instrText xml:space="preserve"> PAGEREF _Toc524467557 \h </w:instrText>
+              <w:instrText xml:space="preserve"> PAGEREF _Toc524543583 \h </w:instrText>
             </w:r>
             <w:r>
               <w:rPr>
@@ -1746,7 +1750,7 @@
               <w:lang w:eastAsia="en-AU"/>
             </w:rPr>
           </w:pPr>
-          <w:hyperlink w:anchor="_Toc524467558" w:history="1">
+          <w:hyperlink w:anchor="_Toc524543584" w:history="1">
             <w:r>
               <w:rPr>
                 <w:rStyle w:val="Hyperlink"/>
@@ -1773,7 +1777,7 @@
                 <w:noProof/>
                 <w:webHidden/>
               </w:rPr>
-              <w:instrText xml:space="preserve"> PAGEREF _Toc524467558 \h </w:instrText>
+              <w:instrText xml:space="preserve"> PAGEREF _Toc524543584 \h </w:instrText>
             </w:r>
             <w:r>
               <w:rPr>
@@ -1816,7 +1820,7 @@
               <w:lang w:eastAsia="en-AU"/>
             </w:rPr>
           </w:pPr>
-          <w:hyperlink w:anchor="_Toc524467559" w:history="1">
+          <w:hyperlink w:anchor="_Toc524543585" w:history="1">
             <w:r>
               <w:rPr>
                 <w:rStyle w:val="Hyperlink"/>
@@ -1843,7 +1847,7 @@
                 <w:noProof/>
                 <w:webHidden/>
               </w:rPr>
-              <w:instrText xml:space="preserve"> PAGEREF _Toc524467559 \h </w:instrText>
+              <w:instrText xml:space="preserve"> PAGEREF _Toc524543585 \h </w:instrText>
             </w:r>
             <w:r>
               <w:rPr>
@@ -1886,7 +1890,7 @@
               <w:lang w:eastAsia="en-AU"/>
             </w:rPr>
           </w:pPr>
-          <w:hyperlink w:anchor="_Toc524467560" w:history="1">
+          <w:hyperlink w:anchor="_Toc524543586" w:history="1">
             <w:r>
               <w:rPr>
                 <w:rStyle w:val="Hyperlink"/>
@@ -1913,7 +1917,7 @@
                 <w:noProof/>
                 <w:webHidden/>
               </w:rPr>
-              <w:instrText xml:space="preserve"> PAGEREF _Toc524467560 \h </w:instrText>
+              <w:instrText xml:space="preserve"> PAGEREF _Toc524543586 \h </w:instrText>
             </w:r>
             <w:r>
               <w:rPr>
@@ -1956,7 +1960,7 @@
               <w:lang w:eastAsia="en-AU"/>
             </w:rPr>
           </w:pPr>
-          <w:hyperlink w:anchor="_Toc524467561" w:history="1">
+          <w:hyperlink w:anchor="_Toc524543587" w:history="1">
             <w:r>
               <w:rPr>
                 <w:rStyle w:val="Hyperlink"/>
@@ -1983,7 +1987,7 @@
                 <w:noProof/>
                 <w:webHidden/>
               </w:rPr>
-              <w:instrText xml:space="preserve"> PAGEREF _Toc524467561 \h </w:instrText>
+              <w:instrText xml:space="preserve"> PAGEREF _Toc524543587 \h </w:instrText>
             </w:r>
             <w:r>
               <w:rPr>
@@ -2026,7 +2030,7 @@
               <w:lang w:eastAsia="en-AU"/>
             </w:rPr>
           </w:pPr>
-          <w:hyperlink w:anchor="_Toc524467562" w:history="1">
+          <w:hyperlink w:anchor="_Toc524543588" w:history="1">
             <w:r>
               <w:rPr>
                 <w:rStyle w:val="Hyperlink"/>
@@ -2053,7 +2057,7 @@
                 <w:noProof/>
                 <w:webHidden/>
               </w:rPr>
-              <w:instrText xml:space="preserve"> PAGEREF _Toc524467562 \h </w:instrText>
+              <w:instrText xml:space="preserve"> PAGEREF _Toc524543588 \h </w:instrText>
             </w:r>
             <w:r>
               <w:rPr>
@@ -2096,7 +2100,7 @@
               <w:lang w:eastAsia="en-AU"/>
             </w:rPr>
           </w:pPr>
-          <w:hyperlink w:anchor="_Toc524467563" w:history="1">
+          <w:hyperlink w:anchor="_Toc524543589" w:history="1">
             <w:r>
               <w:rPr>
                 <w:rStyle w:val="Hyperlink"/>
@@ -2123,7 +2127,7 @@
                 <w:noProof/>
                 <w:webHidden/>
               </w:rPr>
-              <w:instrText xml:space="preserve"> PAGEREF _Toc524467563 \h </w:instrText>
+              <w:instrText xml:space="preserve"> PAGEREF _Toc524543589 \h </w:instrText>
             </w:r>
             <w:r>
               <w:rPr>
@@ -2166,7 +2170,7 @@
               <w:lang w:eastAsia="en-AU"/>
             </w:rPr>
           </w:pPr>
-          <w:hyperlink w:anchor="_Toc524467564" w:history="1">
+          <w:hyperlink w:anchor="_Toc524543590" w:history="1">
             <w:r>
               <w:rPr>
                 <w:rStyle w:val="Hyperlink"/>
@@ -2193,7 +2197,7 @@
                 <w:noProof/>
                 <w:webHidden/>
               </w:rPr>
-              <w:instrText xml:space="preserve"> PAGEREF _Toc524467564 \h </w:instrText>
+              <w:instrText xml:space="preserve"> PAGEREF _Toc524543590 \h </w:instrText>
             </w:r>
             <w:r>
               <w:rPr>
@@ -2236,7 +2240,7 @@
               <w:lang w:eastAsia="en-AU"/>
             </w:rPr>
           </w:pPr>
-          <w:hyperlink w:anchor="_Toc524467565" w:history="1">
+          <w:hyperlink w:anchor="_Toc524543591" w:history="1">
             <w:r>
               <w:rPr>
                 <w:rStyle w:val="Hyperlink"/>
@@ -2263,7 +2267,7 @@
                 <w:noProof/>
                 <w:webHidden/>
               </w:rPr>
-              <w:instrText xml:space="preserve"> PAGEREF _Toc524467565 \h </w:instrText>
+              <w:instrText xml:space="preserve"> PAGEREF _Toc524543591 \h </w:instrText>
             </w:r>
             <w:r>
               <w:rPr>
@@ -2306,7 +2310,7 @@
               <w:lang w:eastAsia="en-AU"/>
             </w:rPr>
           </w:pPr>
-          <w:hyperlink w:anchor="_Toc524467566" w:history="1">
+          <w:hyperlink w:anchor="_Toc524543592" w:history="1">
             <w:r>
               <w:rPr>
                 <w:rStyle w:val="Hyperlink"/>
@@ -2333,7 +2337,7 @@
                 <w:noProof/>
                 <w:webHidden/>
               </w:rPr>
-              <w:instrText xml:space="preserve"> PAGEREF _Toc524467566 \h </w:instrText>
+              <w:instrText xml:space="preserve"> PAGEREF _Toc524543592 \h </w:instrText>
             </w:r>
             <w:r>
               <w:rPr>
@@ -2376,7 +2380,7 @@
               <w:lang w:eastAsia="en-AU"/>
             </w:rPr>
           </w:pPr>
-          <w:hyperlink w:anchor="_Toc524467567" w:history="1">
+          <w:hyperlink w:anchor="_Toc524543593" w:history="1">
             <w:r>
               <w:rPr>
                 <w:rStyle w:val="Hyperlink"/>
@@ -2403,7 +2407,7 @@
                 <w:noProof/>
                 <w:webHidden/>
               </w:rPr>
-              <w:instrText xml:space="preserve"> PAGEREF _Toc524467567 \h </w:instrText>
+              <w:instrText xml:space="preserve"> PAGEREF _Toc524543593 \h </w:instrText>
             </w:r>
             <w:r>
               <w:rPr>
@@ -2446,7 +2450,7 @@
               <w:lang w:eastAsia="en-AU"/>
             </w:rPr>
           </w:pPr>
-          <w:hyperlink w:anchor="_Toc524467568" w:history="1">
+          <w:hyperlink w:anchor="_Toc524543594" w:history="1">
             <w:r>
               <w:rPr>
                 <w:rStyle w:val="Hyperlink"/>
@@ -2473,7 +2477,7 @@
                 <w:noProof/>
                 <w:webHidden/>
               </w:rPr>
-              <w:instrText xml:space="preserve"> PAGEREF _Toc524467568 \h </w:instrText>
+              <w:instrText xml:space="preserve"> PAGEREF _Toc524543594 \h </w:instrText>
             </w:r>
             <w:r>
               <w:rPr>
@@ -2516,7 +2520,7 @@
               <w:lang w:eastAsia="en-AU"/>
             </w:rPr>
           </w:pPr>
-          <w:hyperlink w:anchor="_Toc524467569" w:history="1">
+          <w:hyperlink w:anchor="_Toc524543595" w:history="1">
             <w:r>
               <w:rPr>
                 <w:rStyle w:val="Hyperlink"/>
@@ -2543,7 +2547,7 @@
                 <w:noProof/>
                 <w:webHidden/>
               </w:rPr>
-              <w:instrText xml:space="preserve"> PAGEREF _Toc524467569 \h </w:instrText>
+              <w:instrText xml:space="preserve"> PAGEREF _Toc524543595 \h </w:instrText>
             </w:r>
             <w:r>
               <w:rPr>
@@ -2586,7 +2590,7 @@
               <w:lang w:eastAsia="en-AU"/>
             </w:rPr>
           </w:pPr>
-          <w:hyperlink w:anchor="_Toc524467570" w:history="1">
+          <w:hyperlink w:anchor="_Toc524543596" w:history="1">
             <w:r>
               <w:rPr>
                 <w:rStyle w:val="Hyperlink"/>
@@ -2613,7 +2617,7 @@
                 <w:noProof/>
                 <w:webHidden/>
               </w:rPr>
-              <w:instrText xml:space="preserve"> PAGEREF _Toc524467570 \h </w:instrText>
+              <w:instrText xml:space="preserve"> PAGEREF _Toc524543596 \h </w:instrText>
             </w:r>
             <w:r>
               <w:rPr>
@@ -2656,7 +2660,7 @@
               <w:lang w:eastAsia="en-AU"/>
             </w:rPr>
           </w:pPr>
-          <w:hyperlink w:anchor="_Toc524467571" w:history="1">
+          <w:hyperlink w:anchor="_Toc524543597" w:history="1">
             <w:r>
               <w:rPr>
                 <w:rStyle w:val="Hyperlink"/>
@@ -2683,7 +2687,7 @@
                 <w:noProof/>
                 <w:webHidden/>
               </w:rPr>
-              <w:instrText xml:space="preserve"> PAGEREF _Toc524467571 \h </w:instrText>
+              <w:instrText xml:space="preserve"> PAGEREF _Toc524543597 \h </w:instrText>
             </w:r>
             <w:r>
               <w:rPr>
@@ -2726,7 +2730,7 @@
               <w:lang w:eastAsia="en-AU"/>
             </w:rPr>
           </w:pPr>
-          <w:hyperlink w:anchor="_Toc524467572" w:history="1">
+          <w:hyperlink w:anchor="_Toc524543598" w:history="1">
             <w:r>
               <w:rPr>
                 <w:rStyle w:val="Hyperlink"/>
@@ -2753,7 +2757,7 @@
                 <w:noProof/>
                 <w:webHidden/>
               </w:rPr>
-              <w:instrText xml:space="preserve"> PAGEREF _Toc524467572 \h </w:instrText>
+              <w:instrText xml:space="preserve"> PAGEREF _Toc524543598 \h </w:instrText>
             </w:r>
             <w:r>
               <w:rPr>
@@ -2796,7 +2800,7 @@
               <w:lang w:eastAsia="en-AU"/>
             </w:rPr>
           </w:pPr>
-          <w:hyperlink w:anchor="_Toc524467573" w:history="1">
+          <w:hyperlink w:anchor="_Toc524543599" w:history="1">
             <w:r>
               <w:rPr>
                 <w:rStyle w:val="Hyperlink"/>
@@ -2823,7 +2827,7 @@
                 <w:noProof/>
                 <w:webHidden/>
               </w:rPr>
-              <w:instrText xml:space="preserve"> PAGEREF _Toc524467573 \h </w:instrText>
+              <w:instrText xml:space="preserve"> PAGEREF _Toc524543599 \h </w:instrText>
             </w:r>
             <w:r>
               <w:rPr>
@@ -2866,7 +2870,7 @@
               <w:lang w:eastAsia="en-AU"/>
             </w:rPr>
           </w:pPr>
-          <w:hyperlink w:anchor="_Toc524467574" w:history="1">
+          <w:hyperlink w:anchor="_Toc524543600" w:history="1">
             <w:r>
               <w:rPr>
                 <w:rStyle w:val="Hyperlink"/>
@@ -2893,7 +2897,7 @@
                 <w:noProof/>
                 <w:webHidden/>
               </w:rPr>
-              <w:instrText xml:space="preserve"> PAGEREF _Toc524467574 \h </w:instrText>
+              <w:instrText xml:space="preserve"> PAGEREF _Toc524543600 \h </w:instrText>
             </w:r>
             <w:r>
               <w:rPr>
@@ -2936,7 +2940,7 @@
               <w:lang w:eastAsia="en-AU"/>
             </w:rPr>
           </w:pPr>
-          <w:hyperlink w:anchor="_Toc524467575" w:history="1">
+          <w:hyperlink w:anchor="_Toc524543601" w:history="1">
             <w:r>
               <w:rPr>
                 <w:rStyle w:val="Hyperlink"/>
@@ -2963,7 +2967,7 @@
                 <w:noProof/>
                 <w:webHidden/>
               </w:rPr>
-              <w:instrText xml:space="preserve"> PAGEREF _Toc524467575 \h </w:instrText>
+              <w:instrText xml:space="preserve"> PAGEREF _Toc524543601 \h </w:instrText>
             </w:r>
             <w:r>
               <w:rPr>
@@ -3006,7 +3010,7 @@
               <w:lang w:eastAsia="en-AU"/>
             </w:rPr>
           </w:pPr>
-          <w:hyperlink w:anchor="_Toc524467576" w:history="1">
+          <w:hyperlink w:anchor="_Toc524543602" w:history="1">
             <w:r>
               <w:rPr>
                 <w:rStyle w:val="Hyperlink"/>
@@ -3033,7 +3037,7 @@
                 <w:noProof/>
                 <w:webHidden/>
               </w:rPr>
-              <w:instrText xml:space="preserve"> PAGEREF _Toc524467576 \h </w:instrText>
+              <w:instrText xml:space="preserve"> PAGEREF _Toc524543602 \h </w:instrText>
             </w:r>
             <w:r>
               <w:rPr>
@@ -3076,7 +3080,7 @@
               <w:lang w:eastAsia="en-AU"/>
             </w:rPr>
           </w:pPr>
-          <w:hyperlink w:anchor="_Toc524467577" w:history="1">
+          <w:hyperlink w:anchor="_Toc524543603" w:history="1">
             <w:r>
               <w:rPr>
                 <w:rStyle w:val="Hyperlink"/>
@@ -3103,7 +3107,7 @@
                 <w:noProof/>
                 <w:webHidden/>
               </w:rPr>
-              <w:instrText xml:space="preserve"> PAGEREF _Toc524467577 \h </w:instrText>
+              <w:instrText xml:space="preserve"> PAGEREF _Toc524543603 \h </w:instrText>
             </w:r>
             <w:r>
               <w:rPr>
@@ -3146,7 +3150,7 @@
               <w:lang w:eastAsia="en-AU"/>
             </w:rPr>
           </w:pPr>
-          <w:hyperlink w:anchor="_Toc524467578" w:history="1">
+          <w:hyperlink w:anchor="_Toc524543604" w:history="1">
             <w:r>
               <w:rPr>
                 <w:rStyle w:val="Hyperlink"/>
@@ -3173,7 +3177,7 @@
                 <w:noProof/>
                 <w:webHidden/>
               </w:rPr>
-              <w:instrText xml:space="preserve"> PAGEREF _Toc524467578 \h </w:instrText>
+              <w:instrText xml:space="preserve"> PAGEREF _Toc524543604 \h </w:instrText>
             </w:r>
             <w:r>
               <w:rPr>
@@ -3216,7 +3220,7 @@
               <w:lang w:eastAsia="en-AU"/>
             </w:rPr>
           </w:pPr>
-          <w:hyperlink w:anchor="_Toc524467579" w:history="1">
+          <w:hyperlink w:anchor="_Toc524543605" w:history="1">
             <w:r>
               <w:rPr>
                 <w:rStyle w:val="Hyperlink"/>
@@ -3243,7 +3247,7 @@
                 <w:noProof/>
                 <w:webHidden/>
               </w:rPr>
-              <w:instrText xml:space="preserve"> PAGEREF _Toc524467579 \h </w:instrText>
+              <w:instrText xml:space="preserve"> PAGEREF _Toc524543605 \h </w:instrText>
             </w:r>
             <w:r>
               <w:rPr>
@@ -3286,7 +3290,7 @@
               <w:lang w:eastAsia="en-AU"/>
             </w:rPr>
           </w:pPr>
-          <w:hyperlink w:anchor="_Toc524467580" w:history="1">
+          <w:hyperlink w:anchor="_Toc524543606" w:history="1">
             <w:r>
               <w:rPr>
                 <w:rStyle w:val="Hyperlink"/>
@@ -3313,7 +3317,7 @@
                 <w:noProof/>
                 <w:webHidden/>
               </w:rPr>
-              <w:instrText xml:space="preserve"> PAGEREF _Toc524467580 \h </w:instrText>
+              <w:instrText xml:space="preserve"> PAGEREF _Toc524543606 \h </w:instrText>
             </w:r>
             <w:r>
               <w:rPr>
@@ -3356,7 +3360,7 @@
               <w:lang w:eastAsia="en-AU"/>
             </w:rPr>
           </w:pPr>
-          <w:hyperlink w:anchor="_Toc524467581" w:history="1">
+          <w:hyperlink w:anchor="_Toc524543607" w:history="1">
             <w:r>
               <w:rPr>
                 <w:rStyle w:val="Hyperlink"/>
@@ -3383,7 +3387,7 @@
                 <w:noProof/>
                 <w:webHidden/>
               </w:rPr>
-              <w:instrText xml:space="preserve"> PAGEREF _Toc524467581 \h </w:instrText>
+              <w:instrText xml:space="preserve"> PAGEREF _Toc524543607 \h </w:instrText>
             </w:r>
             <w:r>
               <w:rPr>
@@ -3426,7 +3430,7 @@
               <w:lang w:eastAsia="en-AU"/>
             </w:rPr>
           </w:pPr>
-          <w:hyperlink w:anchor="_Toc524467582" w:history="1">
+          <w:hyperlink w:anchor="_Toc524543608" w:history="1">
             <w:r>
               <w:rPr>
                 <w:rStyle w:val="Hyperlink"/>
@@ -3453,7 +3457,7 @@
                 <w:noProof/>
                 <w:webHidden/>
               </w:rPr>
-              <w:instrText xml:space="preserve"> PAGEREF _Toc524467582 \h </w:instrText>
+              <w:instrText xml:space="preserve"> PAGEREF _Toc524543608 \h </w:instrText>
             </w:r>
             <w:r>
               <w:rPr>
@@ -3496,7 +3500,7 @@
               <w:lang w:eastAsia="en-AU"/>
             </w:rPr>
           </w:pPr>
-          <w:hyperlink w:anchor="_Toc524467583" w:history="1">
+          <w:hyperlink w:anchor="_Toc524543609" w:history="1">
             <w:r>
               <w:rPr>
                 <w:rStyle w:val="Hyperlink"/>
@@ -3523,7 +3527,7 @@
                 <w:noProof/>
                 <w:webHidden/>
               </w:rPr>
-              <w:instrText xml:space="preserve"> PAGEREF _Toc524467583 \h </w:instrText>
+              <w:instrText xml:space="preserve"> PAGEREF _Toc524543609 \h </w:instrText>
             </w:r>
             <w:r>
               <w:rPr>
@@ -3566,7 +3570,7 @@
               <w:lang w:eastAsia="en-AU"/>
             </w:rPr>
           </w:pPr>
-          <w:hyperlink w:anchor="_Toc524467584" w:history="1">
+          <w:hyperlink w:anchor="_Toc524543610" w:history="1">
             <w:r>
               <w:rPr>
                 <w:rStyle w:val="Hyperlink"/>
@@ -3593,7 +3597,7 @@
                 <w:noProof/>
                 <w:webHidden/>
               </w:rPr>
-              <w:instrText xml:space="preserve"> PAGEREF _Toc524467584 \h </w:instrText>
+              <w:instrText xml:space="preserve"> PAGEREF _Toc524543610 \h </w:instrText>
             </w:r>
             <w:r>
               <w:rPr>
@@ -3636,7 +3640,7 @@
               <w:lang w:eastAsia="en-AU"/>
             </w:rPr>
           </w:pPr>
-          <w:hyperlink w:anchor="_Toc524467585" w:history="1">
+          <w:hyperlink w:anchor="_Toc524543611" w:history="1">
             <w:r>
               <w:rPr>
                 <w:rStyle w:val="Hyperlink"/>
@@ -3663,7 +3667,7 @@
                 <w:noProof/>
                 <w:webHidden/>
               </w:rPr>
-              <w:instrText xml:space="preserve"> PAGEREF _Toc524467585 \h </w:instrText>
+              <w:instrText xml:space="preserve"> PAGEREF _Toc524543611 \h </w:instrText>
             </w:r>
             <w:r>
               <w:rPr>
@@ -3706,7 +3710,7 @@
               <w:lang w:eastAsia="en-AU"/>
             </w:rPr>
           </w:pPr>
-          <w:hyperlink w:anchor="_Toc524467586" w:history="1">
+          <w:hyperlink w:anchor="_Toc524543612" w:history="1">
             <w:r>
               <w:rPr>
                 <w:rStyle w:val="Hyperlink"/>
@@ -3733,7 +3737,7 @@
                 <w:noProof/>
                 <w:webHidden/>
               </w:rPr>
-              <w:instrText xml:space="preserve"> PAGEREF _Toc524467586 \h </w:instrText>
+              <w:instrText xml:space="preserve"> PAGEREF _Toc524543612 \h </w:instrText>
             </w:r>
             <w:r>
               <w:rPr>
@@ -3776,7 +3780,7 @@
               <w:lang w:eastAsia="en-AU"/>
             </w:rPr>
           </w:pPr>
-          <w:hyperlink w:anchor="_Toc524467587" w:history="1">
+          <w:hyperlink w:anchor="_Toc524543613" w:history="1">
             <w:r>
               <w:rPr>
                 <w:rStyle w:val="Hyperlink"/>
@@ -3803,7 +3807,7 @@
                 <w:noProof/>
                 <w:webHidden/>
               </w:rPr>
-              <w:instrText xml:space="preserve"> PAGEREF _Toc524467587 \h </w:instrText>
+              <w:instrText xml:space="preserve"> PAGEREF _Toc524543613 \h </w:instrText>
             </w:r>
             <w:r>
               <w:rPr>
@@ -3846,7 +3850,7 @@
               <w:lang w:eastAsia="en-AU"/>
             </w:rPr>
           </w:pPr>
-          <w:hyperlink w:anchor="_Toc524467588" w:history="1">
+          <w:hyperlink w:anchor="_Toc524543614" w:history="1">
             <w:r>
               <w:rPr>
                 <w:rStyle w:val="Hyperlink"/>
@@ -3873,7 +3877,7 @@
                 <w:noProof/>
                 <w:webHidden/>
               </w:rPr>
-              <w:instrText xml:space="preserve"> PAGEREF _Toc524467588 \h </w:instrText>
+              <w:instrText xml:space="preserve"> PAGEREF _Toc524543614 \h </w:instrText>
             </w:r>
             <w:r>
               <w:rPr>
@@ -3916,7 +3920,7 @@
               <w:lang w:eastAsia="en-AU"/>
             </w:rPr>
           </w:pPr>
-          <w:hyperlink w:anchor="_Toc524467589" w:history="1">
+          <w:hyperlink w:anchor="_Toc524543615" w:history="1">
             <w:r>
               <w:rPr>
                 <w:rStyle w:val="Hyperlink"/>
@@ -3943,7 +3947,7 @@
                 <w:noProof/>
                 <w:webHidden/>
               </w:rPr>
-              <w:instrText xml:space="preserve"> PAGEREF _Toc524467589 \h </w:instrText>
+              <w:instrText xml:space="preserve"> PAGEREF _Toc524543615 \h </w:instrText>
             </w:r>
             <w:r>
               <w:rPr>
@@ -3986,7 +3990,7 @@
               <w:lang w:eastAsia="en-AU"/>
             </w:rPr>
           </w:pPr>
-          <w:hyperlink w:anchor="_Toc524467590" w:history="1">
+          <w:hyperlink w:anchor="_Toc524543616" w:history="1">
             <w:r>
               <w:rPr>
                 <w:rStyle w:val="Hyperlink"/>
@@ -4013,7 +4017,7 @@
                 <w:noProof/>
                 <w:webHidden/>
               </w:rPr>
-              <w:instrText xml:space="preserve"> PAGEREF _Toc524467590 \h </w:instrText>
+              <w:instrText xml:space="preserve"> PAGEREF _Toc524543616 \h </w:instrText>
             </w:r>
             <w:r>
               <w:rPr>
@@ -4056,7 +4060,7 @@
               <w:lang w:eastAsia="en-AU"/>
             </w:rPr>
           </w:pPr>
-          <w:hyperlink w:anchor="_Toc524467591" w:history="1">
+          <w:hyperlink w:anchor="_Toc524543617" w:history="1">
             <w:r>
               <w:rPr>
                 <w:rStyle w:val="Hyperlink"/>
@@ -4083,7 +4087,7 @@
                 <w:noProof/>
                 <w:webHidden/>
               </w:rPr>
-              <w:instrText xml:space="preserve"> PAGEREF _Toc524467591 \h </w:instrText>
+              <w:instrText xml:space="preserve"> PAGEREF _Toc524543617 \h </w:instrText>
             </w:r>
             <w:r>
               <w:rPr>
@@ -4126,7 +4130,7 @@
               <w:lang w:eastAsia="en-AU"/>
             </w:rPr>
           </w:pPr>
-          <w:hyperlink w:anchor="_Toc524467592" w:history="1">
+          <w:hyperlink w:anchor="_Toc524543618" w:history="1">
             <w:r>
               <w:rPr>
                 <w:rStyle w:val="Hyperlink"/>
@@ -4153,7 +4157,7 @@
                 <w:noProof/>
                 <w:webHidden/>
               </w:rPr>
-              <w:instrText xml:space="preserve"> PAGEREF _Toc524467592 \h </w:instrText>
+              <w:instrText xml:space="preserve"> PAGEREF _Toc524543618 \h </w:instrText>
             </w:r>
             <w:r>
               <w:rPr>
@@ -4196,7 +4200,7 @@
               <w:lang w:eastAsia="en-AU"/>
             </w:rPr>
           </w:pPr>
-          <w:hyperlink w:anchor="_Toc524467593" w:history="1">
+          <w:hyperlink w:anchor="_Toc524543619" w:history="1">
             <w:r>
               <w:rPr>
                 <w:rStyle w:val="Hyperlink"/>
@@ -4223,7 +4227,7 @@
                 <w:noProof/>
                 <w:webHidden/>
               </w:rPr>
-              <w:instrText xml:space="preserve"> PAGEREF _Toc524467593 \h </w:instrText>
+              <w:instrText xml:space="preserve"> PAGEREF _Toc524543619 \h </w:instrText>
             </w:r>
             <w:r>
               <w:rPr>
@@ -4266,7 +4270,7 @@
               <w:lang w:eastAsia="en-AU"/>
             </w:rPr>
           </w:pPr>
-          <w:hyperlink w:anchor="_Toc524467594" w:history="1">
+          <w:hyperlink w:anchor="_Toc524543620" w:history="1">
             <w:r>
               <w:rPr>
                 <w:rStyle w:val="Hyperlink"/>
@@ -4293,7 +4297,7 @@
                 <w:noProof/>
                 <w:webHidden/>
               </w:rPr>
-              <w:instrText xml:space="preserve"> PAGEREF _Toc524467594 \h </w:instrText>
+              <w:instrText xml:space="preserve"> PAGEREF _Toc524543620 \h </w:instrText>
             </w:r>
             <w:r>
               <w:rPr>
@@ -4336,7 +4340,7 @@
               <w:lang w:eastAsia="en-AU"/>
             </w:rPr>
           </w:pPr>
-          <w:hyperlink w:anchor="_Toc524467595" w:history="1">
+          <w:hyperlink w:anchor="_Toc524543621" w:history="1">
             <w:r>
               <w:rPr>
                 <w:rStyle w:val="Hyperlink"/>
@@ -4363,7 +4367,7 @@
                 <w:noProof/>
                 <w:webHidden/>
               </w:rPr>
-              <w:instrText xml:space="preserve"> PAGEREF _Toc524467595 \h </w:instrText>
+              <w:instrText xml:space="preserve"> PAGEREF _Toc524543621 \h </w:instrText>
             </w:r>
             <w:r>
               <w:rPr>
@@ -4406,7 +4410,7 @@
               <w:lang w:eastAsia="en-AU"/>
             </w:rPr>
           </w:pPr>
-          <w:hyperlink w:anchor="_Toc524467596" w:history="1">
+          <w:hyperlink w:anchor="_Toc524543622" w:history="1">
             <w:r>
               <w:rPr>
                 <w:rStyle w:val="Hyperlink"/>
@@ -4433,7 +4437,7 @@
                 <w:noProof/>
                 <w:webHidden/>
               </w:rPr>
-              <w:instrText xml:space="preserve"> PAGEREF _Toc524467596 \h </w:instrText>
+              <w:instrText xml:space="preserve"> PAGEREF _Toc524543622 \h </w:instrText>
             </w:r>
             <w:r>
               <w:rPr>
@@ -4476,7 +4480,7 @@
               <w:lang w:eastAsia="en-AU"/>
             </w:rPr>
           </w:pPr>
-          <w:hyperlink w:anchor="_Toc524467597" w:history="1">
+          <w:hyperlink w:anchor="_Toc524543623" w:history="1">
             <w:r>
               <w:rPr>
                 <w:rStyle w:val="Hyperlink"/>
@@ -4503,7 +4507,7 @@
                 <w:noProof/>
                 <w:webHidden/>
               </w:rPr>
-              <w:instrText xml:space="preserve"> PAGEREF _Toc524467597 \h </w:instrText>
+              <w:instrText xml:space="preserve"> PAGEREF _Toc524543623 \h </w:instrText>
             </w:r>
             <w:r>
               <w:rPr>
@@ -4523,7 +4527,7 @@
                 <w:noProof/>
                 <w:webHidden/>
               </w:rPr>
-              <w:t>40</w:t>
+              <w:t>41</w:t>
             </w:r>
             <w:r>
               <w:rPr>
@@ -4546,7 +4550,7 @@
               <w:lang w:eastAsia="en-AU"/>
             </w:rPr>
           </w:pPr>
-          <w:hyperlink w:anchor="_Toc524467598" w:history="1">
+          <w:hyperlink w:anchor="_Toc524543624" w:history="1">
             <w:r>
               <w:rPr>
                 <w:rStyle w:val="Hyperlink"/>
@@ -4573,7 +4577,7 @@
                 <w:noProof/>
                 <w:webHidden/>
               </w:rPr>
-              <w:instrText xml:space="preserve"> PAGEREF _Toc524467598 \h </w:instrText>
+              <w:instrText xml:space="preserve"> PAGEREF _Toc524543624 \h </w:instrText>
             </w:r>
             <w:r>
               <w:rPr>
@@ -4616,7 +4620,7 @@
               <w:lang w:eastAsia="en-AU"/>
             </w:rPr>
           </w:pPr>
-          <w:hyperlink w:anchor="_Toc524467599" w:history="1">
+          <w:hyperlink w:anchor="_Toc524543625" w:history="1">
             <w:r>
               <w:rPr>
                 <w:rStyle w:val="Hyperlink"/>
@@ -4643,7 +4647,7 @@
                 <w:noProof/>
                 <w:webHidden/>
               </w:rPr>
-              <w:instrText xml:space="preserve"> PAGEREF _Toc524467599 \h </w:instrText>
+              <w:instrText xml:space="preserve"> PAGEREF _Toc524543625 \h </w:instrText>
             </w:r>
             <w:r>
               <w:rPr>
@@ -4695,22 +4699,34 @@
       <w:pPr>
         <w:pStyle w:val="Heading1"/>
       </w:pPr>
-      <w:bookmarkStart w:id="0" w:name="_Toc524467547"/>
+      <w:bookmarkStart w:id="1" w:name="_Toc524543573"/>
       <w:r>
         <w:lastRenderedPageBreak/>
         <w:t>Implementation Model</w:t>
       </w:r>
-      <w:bookmarkEnd w:id="0"/>
+      <w:bookmarkEnd w:id="1"/>
     </w:p>
     <w:p>
       <w:pPr>
         <w:pStyle w:val="Heading2"/>
       </w:pPr>
-      <w:bookmarkStart w:id="1" w:name="_Toc524467548"/>
+      <w:bookmarkStart w:id="2" w:name="_Toc524543574"/>
       <w:r>
-        <w:t>Intended production environment</w:t>
+        <w:t xml:space="preserve">Intended </w:t>
       </w:r>
-      <w:bookmarkEnd w:id="1"/>
+      <w:r>
+        <w:t>P</w:t>
+      </w:r>
+      <w:r>
+        <w:t xml:space="preserve">roduction </w:t>
+      </w:r>
+      <w:r>
+        <w:t>E</w:t>
+      </w:r>
+      <w:r>
+        <w:t>nvironment</w:t>
+      </w:r>
+      <w:bookmarkEnd w:id="2"/>
     </w:p>
     <w:p>
       <w:r>
@@ -4772,11 +4788,11 @@
       <w:pPr>
         <w:pStyle w:val="Heading2"/>
       </w:pPr>
-      <w:bookmarkStart w:id="2" w:name="_Toc524467549"/>
+      <w:bookmarkStart w:id="3" w:name="_Toc524543575"/>
       <w:r>
         <w:t>No Known Bugs</w:t>
       </w:r>
-      <w:bookmarkEnd w:id="2"/>
+      <w:bookmarkEnd w:id="3"/>
     </w:p>
     <w:p>
       <w:r>
@@ -4790,15 +4806,30 @@
       </w:r>
     </w:p>
     <w:p>
+      <w:pPr>
+        <w:pStyle w:val="Heading2"/>
+      </w:pPr>
       <w:r>
         <w:br w:type="page"/>
       </w:r>
-      <w:bookmarkStart w:id="3" w:name="_Toc524467550"/>
+      <w:bookmarkStart w:id="4" w:name="_Toc524543576"/>
       <w:r>
         <w:lastRenderedPageBreak/>
-        <w:t>High quality code</w:t>
+        <w:t xml:space="preserve">High </w:t>
       </w:r>
-      <w:bookmarkEnd w:id="3"/>
+      <w:r>
+        <w:t>Q</w:t>
+      </w:r>
+      <w:r>
+        <w:t xml:space="preserve">uality </w:t>
+      </w:r>
+      <w:r>
+        <w:t>C</w:t>
+      </w:r>
+      <w:r>
+        <w:t>ode</w:t>
+      </w:r>
+      <w:bookmarkEnd w:id="4"/>
     </w:p>
     <w:p>
       <w:r>
@@ -4833,11 +4864,35 @@
       <w:pPr>
         <w:pStyle w:val="Heading2"/>
       </w:pPr>
-      <w:bookmarkStart w:id="4" w:name="_Toc524467551"/>
+      <w:bookmarkStart w:id="5" w:name="_Toc524543577"/>
       <w:r>
-        <w:t>Evidence of best practice version control</w:t>
+        <w:t xml:space="preserve">Evidence of </w:t>
       </w:r>
-      <w:bookmarkEnd w:id="4"/>
+      <w:r>
+        <w:t>B</w:t>
+      </w:r>
+      <w:r>
+        <w:t xml:space="preserve">est </w:t>
+      </w:r>
+      <w:r>
+        <w:t>P</w:t>
+      </w:r>
+      <w:r>
+        <w:t xml:space="preserve">ractice </w:t>
+      </w:r>
+      <w:r>
+        <w:t>V</w:t>
+      </w:r>
+      <w:r>
+        <w:t xml:space="preserve">ersion </w:t>
+      </w:r>
+      <w:r>
+        <w:t>C</w:t>
+      </w:r>
+      <w:r>
+        <w:t>ontrol</w:t>
+      </w:r>
+      <w:bookmarkEnd w:id="5"/>
     </w:p>
     <w:p>
       <w:pPr>
@@ -5024,7 +5079,7 @@
           <w:footerReference w:type="default" r:id="rId9"/>
           <w:footerReference w:type="first" r:id="rId10"/>
           <w:pgSz w:w="11906" w:h="16838"/>
-          <w:pgMar w:top="1440" w:right="1077" w:bottom="964" w:left="1077" w:header="709" w:footer="416" w:gutter="0"/>
+          <w:pgMar w:top="1077" w:right="1077" w:bottom="964" w:left="1077" w:header="709" w:footer="414" w:gutter="0"/>
           <w:pgNumType w:start="0"/>
           <w:cols w:space="708"/>
           <w:titlePg/>
@@ -5036,22 +5091,34 @@
       <w:pPr>
         <w:pStyle w:val="Heading2"/>
       </w:pPr>
-      <w:bookmarkStart w:id="5" w:name="_Toc524467552"/>
+      <w:bookmarkStart w:id="6" w:name="_Toc524543578"/>
       <w:r>
         <w:lastRenderedPageBreak/>
-        <w:t>Feature Completion from Initial Project Aims</w:t>
+        <w:t xml:space="preserve">Feature Completion </w:t>
       </w:r>
-      <w:bookmarkEnd w:id="5"/>
+      <w:r>
+        <w:t>f</w:t>
+      </w:r>
+      <w:r>
+        <w:t>rom Initial Project Aims</w:t>
+      </w:r>
+      <w:bookmarkEnd w:id="6"/>
     </w:p>
     <w:p>
       <w:pPr>
         <w:pStyle w:val="Heading3"/>
       </w:pPr>
-      <w:bookmarkStart w:id="6" w:name="_Toc524467553"/>
+      <w:bookmarkStart w:id="7" w:name="_Toc524543579"/>
       <w:r>
-        <w:t>Results for Functional requirements</w:t>
+        <w:t xml:space="preserve">Results for Functional </w:t>
       </w:r>
-      <w:bookmarkEnd w:id="6"/>
+      <w:r>
+        <w:t>R</w:t>
+      </w:r>
+      <w:r>
+        <w:t>equirements</w:t>
+      </w:r>
+      <w:bookmarkEnd w:id="7"/>
     </w:p>
     <w:p/>
     <w:tbl>
@@ -6990,7 +7057,15 @@
           </w:tcPr>
           <w:p>
             <w:r>
-              <w:t>This was always an optional requirement for us, and our lowest priority. Although it’s rather simple to implement (adding version number to BaseMessage packet class, and then filtering version in message validation method), it’s low priority and simple enough someone else may implement it if it’s really required</w:t>
+              <w:t xml:space="preserve">This was always an optional requirement for us, and our lowest priority. Although it’s rather simple to implement (adding version number to </w:t>
+            </w:r>
+            <w:proofErr w:type="spellStart"/>
+            <w:r>
+              <w:t>BaseMessage</w:t>
+            </w:r>
+            <w:proofErr w:type="spellEnd"/>
+            <w:r>
+              <w:t xml:space="preserve"> packet class, and then filtering version in message validation method), it’s low priority and simple enough someone else may implement it if it’s really required</w:t>
             </w:r>
           </w:p>
         </w:tc>
@@ -7059,12 +7134,24 @@
       <w:r>
         <w:br w:type="page"/>
       </w:r>
-      <w:bookmarkStart w:id="7" w:name="_Toc524467554"/>
+      <w:bookmarkStart w:id="8" w:name="_Toc524543580"/>
       <w:r>
         <w:lastRenderedPageBreak/>
-        <w:t>Results for Non-functional requirements</w:t>
+        <w:t>Results for Non-</w:t>
       </w:r>
-      <w:bookmarkEnd w:id="7"/>
+      <w:r>
+        <w:t>F</w:t>
+      </w:r>
+      <w:r>
+        <w:t xml:space="preserve">unctional </w:t>
+      </w:r>
+      <w:r>
+        <w:t>R</w:t>
+      </w:r>
+      <w:r>
+        <w:t>equirements</w:t>
+      </w:r>
+      <w:bookmarkEnd w:id="8"/>
     </w:p>
     <w:tbl>
       <w:tblPr>
@@ -9614,20 +9701,18 @@
       <w:pPr>
         <w:pStyle w:val="Heading1"/>
       </w:pPr>
-      <w:bookmarkStart w:id="8" w:name="_Toc524467555"/>
+      <w:bookmarkStart w:id="9" w:name="_Toc524543581"/>
       <w:r>
         <w:lastRenderedPageBreak/>
         <w:t>Test Model</w:t>
       </w:r>
-      <w:bookmarkStart w:id="9" w:name="_GoBack"/>
-      <w:bookmarkEnd w:id="8"/>
       <w:bookmarkEnd w:id="9"/>
     </w:p>
     <w:p>
       <w:pPr>
         <w:pStyle w:val="Heading2"/>
       </w:pPr>
-      <w:bookmarkStart w:id="10" w:name="_Toc524467556"/>
+      <w:bookmarkStart w:id="10" w:name="_Toc524543582"/>
       <w:r>
         <w:t>Master Test Plan Review - Stage Version 1.0 “beta ready”</w:t>
       </w:r>
@@ -9635,39 +9720,26 @@
     </w:p>
     <w:p>
       <w:pPr>
+        <w:pStyle w:val="NoSpacing"/>
         <w:rPr>
-          <w:rFonts w:asciiTheme="majorHAnsi" w:eastAsiaTheme="majorEastAsia" w:hAnsiTheme="majorHAnsi" w:cstheme="majorBidi"/>
-          <w:color w:val="1F3763" w:themeColor="accent1" w:themeShade="7F"/>
-          <w:sz w:val="24"/>
-          <w:szCs w:val="24"/>
+          <w:rFonts w:eastAsiaTheme="majorEastAsia"/>
         </w:rPr>
       </w:pPr>
       <w:r>
         <w:rPr>
-          <w:rFonts w:asciiTheme="majorHAnsi" w:eastAsiaTheme="majorEastAsia" w:hAnsiTheme="majorHAnsi" w:cstheme="majorBidi"/>
-          <w:color w:val="1F3763" w:themeColor="accent1" w:themeShade="7F"/>
-          <w:sz w:val="24"/>
-          <w:szCs w:val="24"/>
+          <w:rFonts w:eastAsiaTheme="majorEastAsia"/>
         </w:rPr>
         <w:t xml:space="preserve">During our previous LCAM submission, we’ve outlines a list of 38 tests which directly relate to use cases, functional requirements, and non-functional requirements of the project. A successful completion of </w:t>
       </w:r>
-      <w:proofErr w:type="gramStart"/>
       <w:r>
         <w:rPr>
-          <w:rFonts w:asciiTheme="majorHAnsi" w:eastAsiaTheme="majorEastAsia" w:hAnsiTheme="majorHAnsi" w:cstheme="majorBidi"/>
-          <w:color w:val="1F3763" w:themeColor="accent1" w:themeShade="7F"/>
-          <w:sz w:val="24"/>
-          <w:szCs w:val="24"/>
+          <w:rFonts w:eastAsiaTheme="majorEastAsia"/>
         </w:rPr>
-        <w:t>all of</w:t>
+        <w:t>all</w:t>
       </w:r>
-      <w:proofErr w:type="gramEnd"/>
       <w:r>
         <w:rPr>
-          <w:rFonts w:asciiTheme="majorHAnsi" w:eastAsiaTheme="majorEastAsia" w:hAnsiTheme="majorHAnsi" w:cstheme="majorBidi"/>
-          <w:color w:val="1F3763" w:themeColor="accent1" w:themeShade="7F"/>
-          <w:sz w:val="24"/>
-          <w:szCs w:val="24"/>
+          <w:rFonts w:eastAsiaTheme="majorEastAsia"/>
         </w:rPr>
         <w:t xml:space="preserve"> those 38 tests would be directly related proof that all targets have been delivered.</w:t>
       </w:r>
@@ -9677,7 +9749,7 @@
       <w:pPr>
         <w:pStyle w:val="Heading2"/>
       </w:pPr>
-      <w:bookmarkStart w:id="11" w:name="_Toc524467557"/>
+      <w:bookmarkStart w:id="11" w:name="_Toc524543583"/>
       <w:r>
         <w:t>Previous Test Result Revision</w:t>
       </w:r>
@@ -10031,7 +10103,7 @@
       <w:pPr>
         <w:pStyle w:val="Heading2"/>
       </w:pPr>
-      <w:bookmarkStart w:id="12" w:name="_Toc524467558"/>
+      <w:bookmarkStart w:id="12" w:name="_Toc524543584"/>
       <w:r>
         <w:lastRenderedPageBreak/>
         <w:t>Version 1.0 Test Results</w:t>
@@ -11559,7 +11631,7 @@
         <w:pStyle w:val="Heading3"/>
         <w:spacing w:after="240"/>
       </w:pPr>
-      <w:bookmarkStart w:id="13" w:name="_Toc524467559"/>
+      <w:bookmarkStart w:id="13" w:name="_Toc524543585"/>
       <w:r>
         <w:lastRenderedPageBreak/>
         <w:t>Test 25 - Full project code review</w:t>
@@ -12557,6 +12629,9 @@
               <w:pStyle w:val="NoSpacing"/>
             </w:pPr>
             <w:r>
+              <w:rPr>
+                <w:noProof/>
+              </w:rPr>
               <w:drawing>
                 <wp:inline distT="0" distB="0" distL="0" distR="0" wp14:anchorId="519D28B1" wp14:editId="30412A5B">
                   <wp:extent cx="8410575" cy="1143000"/>
@@ -12629,7 +12704,7 @@
         <w:pStyle w:val="Heading3"/>
         <w:spacing w:after="240"/>
       </w:pPr>
-      <w:bookmarkStart w:id="14" w:name="_Toc524467560"/>
+      <w:bookmarkStart w:id="14" w:name="_Toc524543586"/>
       <w:r>
         <w:lastRenderedPageBreak/>
         <w:t>Test 26 - Redesigned unit testing suite for extended verification of existing functionality</w:t>
@@ -13615,6 +13690,9 @@
               <w:pStyle w:val="NoSpacing"/>
             </w:pPr>
             <w:r>
+              <w:rPr>
+                <w:noProof/>
+              </w:rPr>
               <w:drawing>
                 <wp:inline distT="0" distB="0" distL="0" distR="0" wp14:anchorId="152EF7F4" wp14:editId="788D4DBA">
                   <wp:extent cx="8410575" cy="276225"/>
@@ -13681,7 +13759,7 @@
         <w:pStyle w:val="Heading3"/>
         <w:spacing w:after="240"/>
       </w:pPr>
-      <w:bookmarkStart w:id="15" w:name="_Toc524467561"/>
+      <w:bookmarkStart w:id="15" w:name="_Toc524543587"/>
       <w:r>
         <w:lastRenderedPageBreak/>
         <w:t>Test 27 - Cluster can grow upon new node</w:t>
@@ -14667,7 +14745,7 @@
         <w:pStyle w:val="Heading3"/>
         <w:spacing w:after="240"/>
       </w:pPr>
-      <w:bookmarkStart w:id="16" w:name="_Toc524467562"/>
+      <w:bookmarkStart w:id="16" w:name="_Toc524543588"/>
       <w:r>
         <w:lastRenderedPageBreak/>
         <w:t>Test 28 - Cluster can shrink upon losing node</w:t>
@@ -15653,7 +15731,7 @@
         <w:pStyle w:val="Heading3"/>
         <w:spacing w:after="240"/>
       </w:pPr>
-      <w:bookmarkStart w:id="17" w:name="_Toc524467563"/>
+      <w:bookmarkStart w:id="17" w:name="_Toc524543589"/>
       <w:r>
         <w:lastRenderedPageBreak/>
         <w:t>Test 29 - UAS can attempt to change leader of cluster</w:t>
@@ -16639,10 +16717,22 @@
         <w:pStyle w:val="Heading3"/>
         <w:spacing w:after="240"/>
       </w:pPr>
-      <w:bookmarkStart w:id="18" w:name="_Toc524467564"/>
+      <w:bookmarkStart w:id="18" w:name="_Toc524543590"/>
       <w:r>
         <w:lastRenderedPageBreak/>
-        <w:t>Test 30 - Persistent Log implementation (“Log compaction”)</w:t>
+        <w:t xml:space="preserve">Test 30 - Persistent </w:t>
+      </w:r>
+      <w:r>
+        <w:t>l</w:t>
+      </w:r>
+      <w:r>
+        <w:t xml:space="preserve">og implementation (“Log </w:t>
+      </w:r>
+      <w:r>
+        <w:t>C</w:t>
+      </w:r>
+      <w:r>
+        <w:t>ompaction”)</w:t>
       </w:r>
       <w:bookmarkEnd w:id="18"/>
     </w:p>
@@ -17633,6 +17723,9 @@
               <w:pStyle w:val="NoSpacing"/>
             </w:pPr>
             <w:r>
+              <w:rPr>
+                <w:noProof/>
+              </w:rPr>
               <w:drawing>
                 <wp:inline distT="0" distB="0" distL="0" distR="0" wp14:anchorId="45EB0376" wp14:editId="50419C94">
                   <wp:extent cx="8410575" cy="409575"/>
@@ -17740,6 +17833,9 @@
               <w:pStyle w:val="NoSpacing"/>
             </w:pPr>
             <w:r>
+              <w:rPr>
+                <w:noProof/>
+              </w:rPr>
               <w:drawing>
                 <wp:inline distT="0" distB="0" distL="0" distR="0" wp14:anchorId="63F0AC11" wp14:editId="205B0228">
                   <wp:extent cx="4076700" cy="4286250"/>
@@ -17808,7 +17904,7 @@
           <w:bCs/>
         </w:rPr>
       </w:pPr>
-      <w:bookmarkStart w:id="19" w:name="_Toc524467565"/>
+      <w:bookmarkStart w:id="19" w:name="_Toc524543591"/>
       <w:r>
         <w:lastRenderedPageBreak/>
         <w:t>Test 31 - (Optional feature) Support for upgrade path</w:t>
@@ -18792,7 +18888,7 @@
           <w:bCs/>
         </w:rPr>
       </w:pPr>
-      <w:bookmarkStart w:id="20" w:name="_Toc524467566"/>
+      <w:bookmarkStart w:id="20" w:name="_Toc524543592"/>
       <w:r>
         <w:lastRenderedPageBreak/>
         <w:t>Test 32 - (Optional feature) Completed performance analysis/optimization of code</w:t>
@@ -18816,8 +18912,8 @@
         <w:gridCol w:w="603"/>
         <w:gridCol w:w="994"/>
         <w:gridCol w:w="4084"/>
-        <w:gridCol w:w="4089"/>
-        <w:gridCol w:w="1643"/>
+        <w:gridCol w:w="4090"/>
+        <w:gridCol w:w="1642"/>
         <w:gridCol w:w="1033"/>
       </w:tblGrid>
       <w:tr>
@@ -19015,11 +19111,9 @@
             <w:r>
               <w:t>Developer provides evidence of performance analysis/</w:t>
             </w:r>
-            <w:proofErr w:type="spellStart"/>
-            <w:r>
-              <w:t>optimisation</w:t>
-            </w:r>
-            <w:proofErr w:type="spellEnd"/>
+            <w:r>
+              <w:t>optimization</w:t>
+            </w:r>
             <w:r>
               <w:t xml:space="preserve"> of code</w:t>
             </w:r>
@@ -19089,11 +19183,9 @@
             <w:r>
               <w:t xml:space="preserve">Code has some functionality which may be </w:t>
             </w:r>
-            <w:proofErr w:type="spellStart"/>
-            <w:r>
-              <w:t>optimised</w:t>
-            </w:r>
-            <w:proofErr w:type="spellEnd"/>
+            <w:r>
+              <w:t>optimized</w:t>
+            </w:r>
           </w:p>
         </w:tc>
       </w:tr>
@@ -19575,11 +19667,9 @@
             <w:pPr>
               <w:pStyle w:val="NoSpacing"/>
             </w:pPr>
-            <w:proofErr w:type="spellStart"/>
-            <w:r>
-              <w:t>Optimisations</w:t>
-            </w:r>
-            <w:proofErr w:type="spellEnd"/>
+            <w:r>
+              <w:t>Optimizations</w:t>
+            </w:r>
             <w:r>
               <w:t xml:space="preserve"> are found and implemented in the code</w:t>
             </w:r>
@@ -19609,11 +19699,9 @@
             <w:r>
               <w:t xml:space="preserve">Link to the code file which contained the </w:t>
             </w:r>
-            <w:proofErr w:type="spellStart"/>
-            <w:r>
-              <w:t>optimisations</w:t>
-            </w:r>
-            <w:proofErr w:type="spellEnd"/>
+            <w:r>
+              <w:t>optimizations</w:t>
+            </w:r>
           </w:p>
         </w:tc>
         <w:tc>
@@ -19801,11 +19889,9 @@
             <w:r>
               <w:t xml:space="preserve">Description of change: We found an </w:t>
             </w:r>
-            <w:proofErr w:type="spellStart"/>
-            <w:r>
-              <w:t>optimisation</w:t>
-            </w:r>
-            <w:proofErr w:type="spellEnd"/>
+            <w:r>
+              <w:t>optimization</w:t>
+            </w:r>
             <w:r>
               <w:t xml:space="preserve"> to our implementation of the protocol. Instead of the leader waiting for the next heartbeat to be sent out before giving new entries to nodes to bring them up to date, the leader will instead directly respond with the next entry upon receiving a commit reply. This brings the total </w:t>
             </w:r>
@@ -19829,14 +19915,13 @@
       <w:pPr>
         <w:pStyle w:val="Heading2"/>
       </w:pPr>
-      <w:bookmarkStart w:id="21" w:name="_Toc524467567"/>
+      <w:bookmarkStart w:id="21" w:name="_Toc524543593"/>
       <w:r>
         <w:lastRenderedPageBreak/>
         <w:t>User Acceptance Beta Tests</w:t>
       </w:r>
       <w:bookmarkEnd w:id="21"/>
     </w:p>
-    <w:p/>
     <w:p>
       <w:r>
         <w:t>For beta testing of our library it was unreasonable to get developers of mission critical software to integrate our library into their own projects as a separate solution for their consensus needs when the code base in only entering the beta stage. So, upon discussion with our lecturer we agreed that the best way to demonstrate beta level testing would be to implement it into our own demonstration program. For that, we’ve continued maintaining and adding our newer features into our Prototype program which utilises Microsoft’s WinForms and the .NET 4.6 framework to provide the user a graphical interface to a basic text distributed key/value store. This program can be used to enable users to spin up and test nodes on their local computer, as well as used to create nodes which can talk across the internet.</w:t>
@@ -19847,7 +19932,6 @@
         <w:t xml:space="preserve">The following UATs for beta match up with our library’s Use Cases, and we’ve furthermore extended them in cases such as “survive node failure” and “Node Re-join Cluster/Rebuild” which is typically hidden from the user. </w:t>
       </w:r>
     </w:p>
-    <w:p/>
     <w:p>
       <w:pPr>
         <w:pStyle w:val="NoSpacing"/>
@@ -20053,10 +20137,16 @@
       <w:r>
         <w:br w:type="page"/>
       </w:r>
-      <w:bookmarkStart w:id="22" w:name="_Toc524467568"/>
+      <w:bookmarkStart w:id="22" w:name="_Toc524543594"/>
       <w:r>
         <w:lastRenderedPageBreak/>
-        <w:t>Beta Test 1 - Install Prototype</w:t>
+        <w:t xml:space="preserve">Beta Test 1 - Install </w:t>
+      </w:r>
+      <w:r>
+        <w:t>p</w:t>
+      </w:r>
+      <w:r>
+        <w:t>rototype</w:t>
       </w:r>
       <w:bookmarkEnd w:id="22"/>
     </w:p>
@@ -20291,6 +20381,12 @@
                 <w:lang w:val="en-AU"/>
               </w:rPr>
             </w:pPr>
+            <w:r>
+              <w:rPr>
+                <w:lang w:val="en-AU"/>
+              </w:rPr>
+              <w:t>This is a test to ensure the installer works and users can successfully install the demonstration application</w:t>
+            </w:r>
           </w:p>
         </w:tc>
       </w:tr>
@@ -21033,10 +21129,28 @@
         <w:pStyle w:val="Heading3"/>
         <w:spacing w:after="240"/>
       </w:pPr>
-      <w:bookmarkStart w:id="23" w:name="_Toc524467569"/>
+      <w:bookmarkStart w:id="23" w:name="_Toc524543595"/>
       <w:r>
         <w:lastRenderedPageBreak/>
-        <w:t>Beta Test 2 - Create Config - Unencrypted/ephemeral storage</w:t>
+        <w:t xml:space="preserve">Beta Test 2 - Create </w:t>
+      </w:r>
+      <w:r>
+        <w:t>c</w:t>
+      </w:r>
+      <w:r>
+        <w:t xml:space="preserve">onfig - </w:t>
+      </w:r>
+      <w:r>
+        <w:t>u</w:t>
+      </w:r>
+      <w:r>
+        <w:t>nencrypted/</w:t>
+      </w:r>
+      <w:r>
+        <w:t>e</w:t>
+      </w:r>
+      <w:r>
+        <w:t>phemeral storage</w:t>
       </w:r>
       <w:bookmarkEnd w:id="23"/>
     </w:p>
@@ -22422,10 +22536,22 @@
         <w:pStyle w:val="Heading3"/>
         <w:spacing w:after="240"/>
       </w:pPr>
-      <w:bookmarkStart w:id="24" w:name="_Toc524467570"/>
+      <w:bookmarkStart w:id="24" w:name="_Toc524543596"/>
       <w:r>
         <w:lastRenderedPageBreak/>
-        <w:t>Beta Test 3 - Create Config - Network encryption enabled</w:t>
+        <w:t xml:space="preserve">Beta Test 3 - Create </w:t>
+      </w:r>
+      <w:r>
+        <w:t>c</w:t>
+      </w:r>
+      <w:r>
+        <w:t xml:space="preserve">onfig - </w:t>
+      </w:r>
+      <w:r>
+        <w:t>n</w:t>
+      </w:r>
+      <w:r>
+        <w:t>etwork encryption enabled</w:t>
       </w:r>
       <w:bookmarkEnd w:id="24"/>
     </w:p>
@@ -23843,10 +23969,28 @@
         <w:pStyle w:val="Heading3"/>
         <w:spacing w:after="240"/>
       </w:pPr>
-      <w:bookmarkStart w:id="25" w:name="_Toc524467571"/>
+      <w:bookmarkStart w:id="25" w:name="_Toc524543597"/>
       <w:r>
         <w:lastRenderedPageBreak/>
-        <w:t>Beta Test 4 - Create Config - Persistent Storage enabled</w:t>
+        <w:t xml:space="preserve">Beta Test 4 - Create </w:t>
+      </w:r>
+      <w:r>
+        <w:t>c</w:t>
+      </w:r>
+      <w:r>
+        <w:t xml:space="preserve">onfig - </w:t>
+      </w:r>
+      <w:r>
+        <w:t>p</w:t>
+      </w:r>
+      <w:r>
+        <w:t xml:space="preserve">ersistent </w:t>
+      </w:r>
+      <w:r>
+        <w:t>s</w:t>
+      </w:r>
+      <w:r>
+        <w:t>torage enabled</w:t>
       </w:r>
       <w:bookmarkEnd w:id="25"/>
     </w:p>
@@ -25246,10 +25390,40 @@
         <w:pStyle w:val="Heading3"/>
         <w:spacing w:after="240"/>
       </w:pPr>
-      <w:bookmarkStart w:id="26" w:name="_Toc524467572"/>
+      <w:bookmarkStart w:id="26" w:name="_Toc524543598"/>
       <w:r>
         <w:lastRenderedPageBreak/>
-        <w:t>Beta Test 5 - Create Config - Network encryption enabled/Persistent Storage Enabled</w:t>
+        <w:t xml:space="preserve">Beta Test 5 - Create </w:t>
+      </w:r>
+      <w:r>
+        <w:t>c</w:t>
+      </w:r>
+      <w:r>
+        <w:t xml:space="preserve">onfig - </w:t>
+      </w:r>
+      <w:r>
+        <w:t>n</w:t>
+      </w:r>
+      <w:r>
+        <w:t>etwork encryption enabled/</w:t>
+      </w:r>
+      <w:r>
+        <w:t>p</w:t>
+      </w:r>
+      <w:r>
+        <w:t xml:space="preserve">ersistent </w:t>
+      </w:r>
+      <w:r>
+        <w:t>s</w:t>
+      </w:r>
+      <w:r>
+        <w:t xml:space="preserve">torage </w:t>
+      </w:r>
+      <w:r>
+        <w:t>e</w:t>
+      </w:r>
+      <w:r>
+        <w:t>nabled</w:t>
       </w:r>
       <w:bookmarkEnd w:id="26"/>
     </w:p>
@@ -26663,10 +26837,16 @@
           <w:bCs/>
         </w:rPr>
       </w:pPr>
-      <w:bookmarkStart w:id="27" w:name="_Toc524467573"/>
+      <w:bookmarkStart w:id="27" w:name="_Toc524543599"/>
       <w:r>
         <w:lastRenderedPageBreak/>
-        <w:t>Beta Test 6 - Join Cluster - Join from creating config</w:t>
+        <w:t xml:space="preserve">Beta Test 6 - Join </w:t>
+      </w:r>
+      <w:r>
+        <w:t>c</w:t>
+      </w:r>
+      <w:r>
+        <w:t>luster - Join from creating config</w:t>
       </w:r>
       <w:bookmarkEnd w:id="27"/>
     </w:p>
@@ -27796,10 +27976,16 @@
           <w:bCs/>
         </w:rPr>
       </w:pPr>
-      <w:bookmarkStart w:id="28" w:name="_Toc524467574"/>
+      <w:bookmarkStart w:id="28" w:name="_Toc524543600"/>
       <w:r>
         <w:lastRenderedPageBreak/>
-        <w:t>Beta Test 7 - Join Cluster - Join from loading config</w:t>
+        <w:t xml:space="preserve">Beta Test 7 - Join </w:t>
+      </w:r>
+      <w:r>
+        <w:t>c</w:t>
+      </w:r>
+      <w:r>
+        <w:t>luster - Join from loading config</w:t>
       </w:r>
       <w:bookmarkEnd w:id="28"/>
     </w:p>
@@ -29217,10 +29403,16 @@
           <w:bCs/>
         </w:rPr>
       </w:pPr>
-      <w:bookmarkStart w:id="29" w:name="_Toc524467575"/>
+      <w:bookmarkStart w:id="29" w:name="_Toc524543601"/>
       <w:r>
         <w:lastRenderedPageBreak/>
-        <w:t>Beta Test 8 - Append Entry</w:t>
+        <w:t xml:space="preserve">Beta Test 8 - Append </w:t>
+      </w:r>
+      <w:r>
+        <w:t>e</w:t>
+      </w:r>
+      <w:r>
+        <w:t>ntry</w:t>
       </w:r>
       <w:bookmarkEnd w:id="29"/>
     </w:p>
@@ -30398,10 +30590,22 @@
           <w:bCs/>
         </w:rPr>
       </w:pPr>
-      <w:bookmarkStart w:id="30" w:name="_Toc524467576"/>
+      <w:bookmarkStart w:id="30" w:name="_Toc524543602"/>
       <w:r>
         <w:lastRenderedPageBreak/>
-        <w:t>Beta Test 9 - Receive Commit Entries</w:t>
+        <w:t xml:space="preserve">Beta Test 9 - Receive </w:t>
+      </w:r>
+      <w:r>
+        <w:t>c</w:t>
+      </w:r>
+      <w:r>
+        <w:t xml:space="preserve">ommit </w:t>
+      </w:r>
+      <w:r>
+        <w:t>e</w:t>
+      </w:r>
+      <w:r>
+        <w:t>ntries</w:t>
       </w:r>
       <w:bookmarkEnd w:id="30"/>
     </w:p>
@@ -31287,10 +31491,16 @@
           <w:bCs/>
         </w:rPr>
       </w:pPr>
-      <w:bookmarkStart w:id="31" w:name="_Toc524467577"/>
+      <w:bookmarkStart w:id="31" w:name="_Toc524543603"/>
       <w:r>
         <w:lastRenderedPageBreak/>
-        <w:t>Beta Test 10 - Stop Node</w:t>
+        <w:t xml:space="preserve">Beta Test 10 - Stop </w:t>
+      </w:r>
+      <w:r>
+        <w:t>n</w:t>
+      </w:r>
+      <w:r>
+        <w:t>ode</w:t>
       </w:r>
       <w:bookmarkEnd w:id="31"/>
     </w:p>
@@ -32154,10 +32364,16 @@
           <w:bCs/>
         </w:rPr>
       </w:pPr>
-      <w:bookmarkStart w:id="32" w:name="_Toc524467578"/>
+      <w:bookmarkStart w:id="32" w:name="_Toc524543604"/>
       <w:r>
         <w:lastRenderedPageBreak/>
-        <w:t>Beta Test 11 - Start Node</w:t>
+        <w:t xml:space="preserve">Beta Test 11 - Start </w:t>
+      </w:r>
+      <w:r>
+        <w:t>n</w:t>
+      </w:r>
+      <w:r>
+        <w:t>ode</w:t>
       </w:r>
       <w:bookmarkEnd w:id="32"/>
     </w:p>
@@ -33015,10 +33231,16 @@
           <w:bCs/>
         </w:rPr>
       </w:pPr>
-      <w:bookmarkStart w:id="33" w:name="_Toc524467579"/>
+      <w:bookmarkStart w:id="33" w:name="_Toc524543605"/>
       <w:r>
         <w:lastRenderedPageBreak/>
-        <w:t>Beta Test 12 - Survive Node Failure</w:t>
+        <w:t xml:space="preserve">Beta Test 12 - Survive </w:t>
+      </w:r>
+      <w:r>
+        <w:t>n</w:t>
+      </w:r>
+      <w:r>
+        <w:t>ode Failure</w:t>
       </w:r>
       <w:bookmarkEnd w:id="33"/>
     </w:p>
@@ -33882,7 +34104,7 @@
           <w:bCs/>
         </w:rPr>
       </w:pPr>
-      <w:bookmarkStart w:id="34" w:name="_Toc524467580"/>
+      <w:bookmarkStart w:id="34" w:name="_Toc524543606"/>
       <w:r>
         <w:lastRenderedPageBreak/>
         <w:t xml:space="preserve">Beta Test 13 - Node </w:t>
@@ -34781,7 +35003,7 @@
           <w:bCs/>
         </w:rPr>
       </w:pPr>
-      <w:bookmarkStart w:id="35" w:name="_Toc524467581"/>
+      <w:bookmarkStart w:id="35" w:name="_Toc524543607"/>
       <w:r>
         <w:lastRenderedPageBreak/>
         <w:t>Beta Test 14 - Read developer logs</w:t>
@@ -35789,14 +36011,6 @@
     </w:tbl>
     <w:p>
       <w:pPr>
-        <w:rPr>
-          <w:rFonts w:eastAsiaTheme="minorEastAsia"/>
-          <w:lang w:val="en-US"/>
-        </w:rPr>
-      </w:pPr>
-    </w:p>
-    <w:p>
-      <w:pPr>
         <w:pStyle w:val="NoSpacing"/>
         <w:sectPr>
           <w:pgSz w:w="16838" w:h="11906" w:orient="landscape"/>
@@ -35815,17 +36029,17 @@
           <w:bCs/>
         </w:rPr>
       </w:pPr>
-      <w:bookmarkStart w:id="36" w:name="_Toc524467582"/>
+      <w:bookmarkStart w:id="36" w:name="_Toc524543608"/>
       <w:r>
         <w:lastRenderedPageBreak/>
         <w:t>User Manual</w:t>
       </w:r>
       <w:bookmarkEnd w:id="36"/>
     </w:p>
-    <w:p/>
     <w:p>
       <w:pPr>
         <w:pStyle w:val="NoSpacing"/>
+        <w:spacing w:before="240"/>
       </w:pPr>
       <w:hyperlink r:id="rId19" w:history="1">
         <w:r>
@@ -35842,6 +36056,7 @@
     <w:p>
       <w:pPr>
         <w:pStyle w:val="NoSpacing"/>
+        <w:spacing w:after="240"/>
       </w:pPr>
       <w:hyperlink r:id="rId20" w:history="1">
         <w:r>
@@ -35853,21 +36068,6 @@
       </w:hyperlink>
       <w:r>
         <w:t xml:space="preserve"> for the Prototype Demonstrator which users can use to complete the Beta UATs</w:t>
-      </w:r>
-    </w:p>
-    <w:p>
-      <w:pPr>
-        <w:rPr>
-          <w:b/>
-          <w:bCs/>
-        </w:rPr>
-      </w:pPr>
-      <w:r>
-        <w:rPr>
-          <w:b/>
-          <w:bCs/>
-        </w:rPr>
-        <w:t> </w:t>
       </w:r>
     </w:p>
     <w:p>
@@ -35940,7 +36140,49 @@
           <w:b/>
           <w:bCs/>
         </w:rPr>
-        <w:t>Logical Structure of the User Manual</w:t>
+        <w:t xml:space="preserve">Logical </w:t>
+      </w:r>
+      <w:r>
+        <w:rPr>
+          <w:b/>
+          <w:bCs/>
+        </w:rPr>
+        <w:t>s</w:t>
+      </w:r>
+      <w:r>
+        <w:rPr>
+          <w:b/>
+          <w:bCs/>
+        </w:rPr>
+        <w:t xml:space="preserve">tructure of the </w:t>
+      </w:r>
+      <w:r>
+        <w:rPr>
+          <w:b/>
+          <w:bCs/>
+        </w:rPr>
+        <w:t>u</w:t>
+      </w:r>
+      <w:r>
+        <w:rPr>
+          <w:b/>
+          <w:bCs/>
+        </w:rPr>
+        <w:t xml:space="preserve">ser </w:t>
+      </w:r>
+      <w:r>
+        <w:rPr>
+          <w:b/>
+          <w:bCs/>
+        </w:rPr>
+        <w:t>m</w:t>
+      </w:r>
+      <w:r>
+        <w:rPr>
+          <w:b/>
+          <w:bCs/>
+        </w:rPr>
+        <w:t>anual</w:t>
       </w:r>
       <w:r>
         <w:t xml:space="preserve"> - To better facilitate clear instruction to the developers looking at the project, the manual has been written in a way to link related items together. The “Join Cluster” use case comes before the “Append Entry” use case for example, leading to an iterative build of complete understanding of the available functionality.</w:t>
@@ -35952,7 +36194,49 @@
           <w:b/>
           <w:bCs/>
         </w:rPr>
-        <w:t>Supports Beta Level Testing without further developer support</w:t>
+        <w:t xml:space="preserve">Supports </w:t>
+      </w:r>
+      <w:r>
+        <w:rPr>
+          <w:b/>
+          <w:bCs/>
+        </w:rPr>
+        <w:t>b</w:t>
+      </w:r>
+      <w:r>
+        <w:rPr>
+          <w:b/>
+          <w:bCs/>
+        </w:rPr>
+        <w:t xml:space="preserve">eta </w:t>
+      </w:r>
+      <w:r>
+        <w:rPr>
+          <w:b/>
+          <w:bCs/>
+        </w:rPr>
+        <w:t>l</w:t>
+      </w:r>
+      <w:r>
+        <w:rPr>
+          <w:b/>
+          <w:bCs/>
+        </w:rPr>
+        <w:t xml:space="preserve">evel </w:t>
+      </w:r>
+      <w:r>
+        <w:rPr>
+          <w:b/>
+          <w:bCs/>
+        </w:rPr>
+        <w:t>t</w:t>
+      </w:r>
+      <w:r>
+        <w:rPr>
+          <w:b/>
+          <w:bCs/>
+        </w:rPr>
+        <w:t>esting without further developer support</w:t>
       </w:r>
       <w:r>
         <w:t xml:space="preserve"> - This manual was created to directly support the beta level test, so the developers have every confidence the manual will support users completing the beta level tests without further developer support.</w:t>
@@ -35967,19 +36251,18 @@
       <w:pPr>
         <w:pStyle w:val="Heading1"/>
       </w:pPr>
-      <w:bookmarkStart w:id="37" w:name="_Toc524467583"/>
+      <w:bookmarkStart w:id="37" w:name="_Toc524543609"/>
       <w:r>
         <w:lastRenderedPageBreak/>
         <w:t>Feature Phase Status Assessment</w:t>
       </w:r>
       <w:bookmarkEnd w:id="37"/>
     </w:p>
-    <w:p/>
     <w:p>
       <w:pPr>
         <w:pStyle w:val="Heading2"/>
       </w:pPr>
-      <w:bookmarkStart w:id="38" w:name="_Toc524467584"/>
+      <w:bookmarkStart w:id="38" w:name="_Toc524543610"/>
       <w:r>
         <w:t>Results of Feature Phase Objectives</w:t>
       </w:r>
@@ -35989,9 +36272,27 @@
       <w:pPr>
         <w:pStyle w:val="Heading3"/>
       </w:pPr>
-      <w:bookmarkStart w:id="39" w:name="_Toc524467585"/>
+      <w:bookmarkStart w:id="39" w:name="_Toc524543611"/>
       <w:r>
-        <w:t>Focus on code quality/refactoring</w:t>
+        <w:t xml:space="preserve">Focus on </w:t>
+      </w:r>
+      <w:r>
+        <w:t>C</w:t>
+      </w:r>
+      <w:r>
+        <w:t xml:space="preserve">ode </w:t>
+      </w:r>
+      <w:r>
+        <w:t>Q</w:t>
+      </w:r>
+      <w:r>
+        <w:t>uality/</w:t>
+      </w:r>
+      <w:r>
+        <w:t>R</w:t>
+      </w:r>
+      <w:r>
+        <w:t>efactoring</w:t>
       </w:r>
       <w:bookmarkEnd w:id="39"/>
     </w:p>
@@ -36074,9 +36375,27 @@
       <w:pPr>
         <w:pStyle w:val="Heading3"/>
       </w:pPr>
-      <w:bookmarkStart w:id="40" w:name="_Toc524467586"/>
+      <w:bookmarkStart w:id="40" w:name="_Toc524543612"/>
       <w:r>
-        <w:t>Redesign unit testing suite</w:t>
+        <w:t xml:space="preserve">Redesign </w:t>
+      </w:r>
+      <w:r>
+        <w:t>U</w:t>
+      </w:r>
+      <w:r>
+        <w:t xml:space="preserve">nit </w:t>
+      </w:r>
+      <w:r>
+        <w:t>T</w:t>
+      </w:r>
+      <w:r>
+        <w:t xml:space="preserve">esting </w:t>
+      </w:r>
+      <w:r>
+        <w:t>S</w:t>
+      </w:r>
+      <w:r>
+        <w:t>uite</w:t>
       </w:r>
       <w:bookmarkEnd w:id="40"/>
     </w:p>
@@ -36121,14 +36440,25 @@
         <w:t>An increase in code coverage to 88%, a percentage which is a healthy balance regarding wasting time writing tests for functionality we may change in the future</w:t>
       </w:r>
     </w:p>
-    <w:p/>
     <w:p>
       <w:pPr>
         <w:pStyle w:val="Heading3"/>
       </w:pPr>
-      <w:bookmarkStart w:id="41" w:name="_Toc524467587"/>
+      <w:bookmarkStart w:id="41" w:name="_Toc524543613"/>
       <w:r>
-        <w:t>Dynamic cluster membership</w:t>
+        <w:t xml:space="preserve">Dynamic </w:t>
+      </w:r>
+      <w:r>
+        <w:t>C</w:t>
+      </w:r>
+      <w:r>
+        <w:t xml:space="preserve">luster </w:t>
+      </w:r>
+      <w:r>
+        <w:t>M</w:t>
+      </w:r>
+      <w:r>
+        <w:t>embership</w:t>
       </w:r>
       <w:bookmarkEnd w:id="41"/>
     </w:p>
@@ -36154,10 +36484,22 @@
       <w:pPr>
         <w:pStyle w:val="Heading3"/>
       </w:pPr>
-      <w:bookmarkStart w:id="42" w:name="_Toc524467588"/>
+      <w:bookmarkStart w:id="42" w:name="_Toc524543614"/>
       <w:r>
         <w:lastRenderedPageBreak/>
-        <w:t>(Optional) Detailed performance analysis</w:t>
+        <w:t xml:space="preserve">(Optional) Detailed </w:t>
+      </w:r>
+      <w:r>
+        <w:t>P</w:t>
+      </w:r>
+      <w:r>
+        <w:t xml:space="preserve">erformance </w:t>
+      </w:r>
+      <w:r>
+        <w:t>A</w:t>
+      </w:r>
+      <w:r>
+        <w:t>nalysis</w:t>
       </w:r>
       <w:bookmarkEnd w:id="42"/>
     </w:p>
@@ -36170,9 +36512,21 @@
       <w:pPr>
         <w:pStyle w:val="Heading3"/>
       </w:pPr>
-      <w:bookmarkStart w:id="43" w:name="_Toc524467589"/>
+      <w:bookmarkStart w:id="43" w:name="_Toc524543615"/>
       <w:r>
-        <w:t>Persistent Storage of log entries</w:t>
+        <w:t xml:space="preserve">Persistent Storage of </w:t>
+      </w:r>
+      <w:r>
+        <w:t>L</w:t>
+      </w:r>
+      <w:r>
+        <w:t xml:space="preserve">og </w:t>
+      </w:r>
+      <w:r>
+        <w:t>E</w:t>
+      </w:r>
+      <w:r>
+        <w:t>ntries</w:t>
       </w:r>
       <w:bookmarkEnd w:id="43"/>
     </w:p>
@@ -36193,9 +36547,15 @@
       <w:pPr>
         <w:pStyle w:val="Heading3"/>
       </w:pPr>
-      <w:bookmarkStart w:id="44" w:name="_Toc524467590"/>
+      <w:bookmarkStart w:id="44" w:name="_Toc524543616"/>
       <w:r>
-        <w:t>(Optional) Upgrade path</w:t>
+        <w:t xml:space="preserve">(Optional) Upgrade </w:t>
+      </w:r>
+      <w:r>
+        <w:t>P</w:t>
+      </w:r>
+      <w:r>
+        <w:t>ath</w:t>
       </w:r>
       <w:bookmarkEnd w:id="44"/>
     </w:p>
@@ -36221,7 +36581,7 @@
       <w:pPr>
         <w:pStyle w:val="Heading2"/>
       </w:pPr>
-      <w:bookmarkStart w:id="45" w:name="_Toc524467591"/>
+      <w:bookmarkStart w:id="45" w:name="_Toc524543617"/>
       <w:r>
         <w:lastRenderedPageBreak/>
         <w:t>Status for Project Risks and Mitigations</w:t>
@@ -37654,10 +38014,16 @@
       <w:pPr>
         <w:pStyle w:val="Heading2"/>
       </w:pPr>
-      <w:bookmarkStart w:id="46" w:name="_Toc524467592"/>
+      <w:bookmarkStart w:id="46" w:name="_Toc524543618"/>
       <w:r>
         <w:lastRenderedPageBreak/>
-        <w:t>Issues encountered</w:t>
+        <w:t xml:space="preserve">Issues </w:t>
+      </w:r>
+      <w:r>
+        <w:t>E</w:t>
+      </w:r>
+      <w:r>
+        <w:t>ncountered</w:t>
       </w:r>
       <w:bookmarkEnd w:id="46"/>
     </w:p>
@@ -37665,12 +38031,30 @@
       <w:pPr>
         <w:pStyle w:val="Heading3"/>
       </w:pPr>
-      <w:bookmarkStart w:id="47" w:name="_Toc524467593"/>
+      <w:bookmarkStart w:id="47" w:name="_Toc524543619"/>
       <w:r>
         <w:t>Re-evaluating</w:t>
       </w:r>
       <w:r>
-        <w:t xml:space="preserve"> dynamic cluster membership</w:t>
+        <w:t xml:space="preserve"> </w:t>
+      </w:r>
+      <w:r>
+        <w:t>D</w:t>
+      </w:r>
+      <w:r>
+        <w:t xml:space="preserve">ynamic </w:t>
+      </w:r>
+      <w:r>
+        <w:t>C</w:t>
+      </w:r>
+      <w:r>
+        <w:t xml:space="preserve">luster </w:t>
+      </w:r>
+      <w:r>
+        <w:t>M</w:t>
+      </w:r>
+      <w:r>
+        <w:t>embership</w:t>
       </w:r>
       <w:bookmarkEnd w:id="47"/>
     </w:p>
@@ -37699,9 +38083,27 @@
       <w:pPr>
         <w:pStyle w:val="Heading3"/>
       </w:pPr>
-      <w:bookmarkStart w:id="48" w:name="_Toc524467594"/>
+      <w:bookmarkStart w:id="48" w:name="_Toc524543620"/>
       <w:r>
-        <w:t>Debugging refactored code - Timing issue</w:t>
+        <w:t xml:space="preserve">Debugging </w:t>
+      </w:r>
+      <w:r>
+        <w:t>R</w:t>
+      </w:r>
+      <w:r>
+        <w:t xml:space="preserve">efactored </w:t>
+      </w:r>
+      <w:r>
+        <w:t>C</w:t>
+      </w:r>
+      <w:r>
+        <w:t xml:space="preserve">ode - Timing </w:t>
+      </w:r>
+      <w:r>
+        <w:t>I</w:t>
+      </w:r>
+      <w:r>
+        <w:t>ssue</w:t>
       </w:r>
       <w:bookmarkEnd w:id="48"/>
     </w:p>
@@ -37777,9 +38179,21 @@
       <w:pPr>
         <w:pStyle w:val="Heading3"/>
       </w:pPr>
-      <w:bookmarkStart w:id="49" w:name="_Toc524467595"/>
+      <w:bookmarkStart w:id="49" w:name="_Toc524543621"/>
       <w:r>
-        <w:t>Encryption bug discovery</w:t>
+        <w:t xml:space="preserve">Encryption </w:t>
+      </w:r>
+      <w:r>
+        <w:t>B</w:t>
+      </w:r>
+      <w:r>
+        <w:t xml:space="preserve">ug </w:t>
+      </w:r>
+      <w:r>
+        <w:t>D</w:t>
+      </w:r>
+      <w:r>
+        <w:t>iscovery</w:t>
       </w:r>
       <w:bookmarkEnd w:id="49"/>
     </w:p>
@@ -37832,9 +38246,27 @@
       <w:pPr>
         <w:pStyle w:val="Heading3"/>
       </w:pPr>
-      <w:bookmarkStart w:id="50" w:name="_Toc524467596"/>
+      <w:bookmarkStart w:id="50" w:name="_Toc524543622"/>
       <w:r>
-        <w:t>Contingency of IOCM due to holiday</w:t>
+        <w:t xml:space="preserve">Contingency of IOCM </w:t>
+      </w:r>
+      <w:r>
+        <w:t>D</w:t>
+      </w:r>
+      <w:r>
+        <w:t xml:space="preserve">ue </w:t>
+      </w:r>
+      <w:r>
+        <w:t>t</w:t>
+      </w:r>
+      <w:r>
+        <w:t xml:space="preserve">o </w:t>
+      </w:r>
+      <w:r>
+        <w:t>H</w:t>
+      </w:r>
+      <w:r>
+        <w:t>oliday</w:t>
       </w:r>
       <w:bookmarkEnd w:id="50"/>
     </w:p>
@@ -37857,10 +38289,24 @@
     </w:p>
     <w:p>
       <w:pPr>
+        <w:rPr>
+          <w:rFonts w:asciiTheme="majorHAnsi" w:eastAsiaTheme="majorEastAsia" w:hAnsiTheme="majorHAnsi" w:cstheme="majorBidi"/>
+          <w:color w:val="1F3763" w:themeColor="accent1" w:themeShade="7F"/>
+          <w:sz w:val="24"/>
+          <w:szCs w:val="24"/>
+        </w:rPr>
+      </w:pPr>
+      <w:r>
+        <w:br w:type="page"/>
+      </w:r>
+    </w:p>
+    <w:p>
+      <w:pPr>
         <w:pStyle w:val="Heading3"/>
       </w:pPr>
-      <w:bookmarkStart w:id="51" w:name="_Toc524467597"/>
+      <w:bookmarkStart w:id="51" w:name="_Toc524543623"/>
       <w:r>
+        <w:lastRenderedPageBreak/>
         <w:t>Implementing SQLite</w:t>
       </w:r>
       <w:bookmarkEnd w:id="51"/>
@@ -37871,11 +38317,7 @@
         <w:spacing w:after="240"/>
       </w:pPr>
       <w:r>
-        <w:t xml:space="preserve">Implementing SQLite into a program is something that should be considered relatively easy for almost all developers. But due to the fragmented nature of SQLite and the .NET Standard ecosystem, this was found to </w:t>
-      </w:r>
-      <w:r>
-        <w:lastRenderedPageBreak/>
-        <w:t xml:space="preserve">be more difficult than it needed to be. There </w:t>
+        <w:t xml:space="preserve">Implementing SQLite into a program is something that should be considered relatively easy for almost all developers. But due to the fragmented nature of SQLite and the .NET Standard ecosystem, this was found to be more difficult than it needed to be. There </w:t>
       </w:r>
       <w:r>
         <w:t>were</w:t>
@@ -37888,9 +38330,15 @@
       <w:pPr>
         <w:pStyle w:val="Heading3"/>
       </w:pPr>
-      <w:bookmarkStart w:id="52" w:name="_Toc524467598"/>
+      <w:bookmarkStart w:id="52" w:name="_Toc524543624"/>
       <w:r>
-        <w:t>SQLite library .</w:t>
+        <w:t xml:space="preserve">SQLite </w:t>
+      </w:r>
+      <w:r>
+        <w:t>L</w:t>
+      </w:r>
+      <w:r>
+        <w:t>ibrary .</w:t>
       </w:r>
       <w:proofErr w:type="spellStart"/>
       <w:r>
@@ -37926,9 +38374,15 @@
       <w:pPr>
         <w:pStyle w:val="Heading2"/>
       </w:pPr>
-      <w:bookmarkStart w:id="53" w:name="_Toc524467599"/>
+      <w:bookmarkStart w:id="53" w:name="_Toc524543625"/>
       <w:r>
-        <w:t>Current Progress of project</w:t>
+        <w:t xml:space="preserve">Current Progress of </w:t>
+      </w:r>
+      <w:r>
+        <w:t>P</w:t>
+      </w:r>
+      <w:r>
+        <w:t>roject</w:t>
       </w:r>
       <w:bookmarkEnd w:id="53"/>
     </w:p>
@@ -37955,7 +38409,7 @@
     </w:p>
     <w:sectPr>
       <w:pgSz w:w="11906" w:h="16838"/>
-      <w:pgMar w:top="1440" w:right="1077" w:bottom="964" w:left="1077" w:header="709" w:footer="414" w:gutter="0"/>
+      <w:pgMar w:top="1077" w:right="1077" w:bottom="964" w:left="1077" w:header="709" w:footer="414" w:gutter="0"/>
       <w:cols w:space="708"/>
       <w:titlePg/>
       <w:docGrid w:linePitch="360"/>
@@ -39681,6 +40135,7 @@
   <w:style w:type="character" w:default="1" w:styleId="DefaultParagraphFont">
     <w:name w:val="Default Paragraph Font"/>
     <w:uiPriority w:val="1"/>
+    <w:semiHidden/>
     <w:unhideWhenUsed/>
   </w:style>
   <w:style w:type="table" w:default="1" w:styleId="TableNormal">
@@ -40396,7 +40851,7 @@
 </file>
 
 <file path=customXml/itemProps2.xml><?xml version="1.0" encoding="utf-8"?>
-<ds:datastoreItem xmlns:ds="http://schemas.openxmlformats.org/officeDocument/2006/customXml" ds:itemID="{395B4E0A-59F7-4C81-A004-B00B1FA913C4}">
+<ds:datastoreItem xmlns:ds="http://schemas.openxmlformats.org/officeDocument/2006/customXml" ds:itemID="{1A26E8A0-1E67-4CF2-9D7D-42904A5D5293}">
   <ds:schemaRefs>
     <ds:schemaRef ds:uri="http://schemas.openxmlformats.org/officeDocument/2006/bibliography"/>
   </ds:schemaRefs>

</xml_diff>